<commit_message>
Daily commint - 2012-08-17
Daily commint - 2012-08-17
</commit_message>
<xml_diff>
--- a/Docs/IdeasForMrKupido.docx
+++ b/Docs/IdeasForMrKupido.docx
@@ -2400,6 +2400,16 @@
       <w:r>
         <w:br/>
         <w:t>2012.07.24. 18:30-21:30, 3 hours</w:t>
+      </w:r>
+      <w:r>
+        <w:br/>
+        <w:t>2012.08.05.-</w:t>
+      </w:r>
+      <w:r>
+        <w:t xml:space="preserve"> </w:t>
+      </w:r>
+      <w:r>
+        <w:t>2012.08.07. Mr. Kupido maraton</w:t>
       </w:r>
     </w:p>
     <w:sectPr>

</xml_diff>

<commit_message>
Daily commint - 2012.09.10.
Daily commint - 2012.09.10.
</commit_message>
<xml_diff>
--- a/Docs/IdeasForMrKupido.docx
+++ b/Docs/IdeasForMrKupido.docx
@@ -17,8 +17,18 @@
           <w:sz w:val="28"/>
           <w:u w:val="single"/>
         </w:rPr>
-        <w:t>Ideas for Mr. Kupido</w:t>
-      </w:r>
+        <w:t xml:space="preserve">Ideas for Mr. </w:t>
+      </w:r>
+      <w:proofErr w:type="spellStart"/>
+      <w:r>
+        <w:rPr>
+          <w:b/>
+          <w:sz w:val="28"/>
+          <w:u w:val="single"/>
+        </w:rPr>
+        <w:t>Kupido</w:t>
+      </w:r>
+      <w:proofErr w:type="spellEnd"/>
     </w:p>
     <w:p>
       <w:pPr>
@@ -239,19 +249,37 @@
         </w:numPr>
       </w:pPr>
       <w:r>
-        <w:t>Ingredients should have latin-named classes</w:t>
-      </w:r>
-    </w:p>
-    <w:p>
-      <w:pPr>
-        <w:pStyle w:val="ListParagraph"/>
-        <w:numPr>
-          <w:ilvl w:val="2"/>
-          <w:numId w:val="2"/>
-        </w:numPr>
-      </w:pPr>
-      <w:r>
-        <w:t>Web page to display its name, latin name, wiki page, nutrition info, estimated retail price</w:t>
+        <w:t xml:space="preserve">Ingredients should have </w:t>
+      </w:r>
+      <w:proofErr w:type="spellStart"/>
+      <w:r>
+        <w:t>latin</w:t>
+      </w:r>
+      <w:proofErr w:type="spellEnd"/>
+      <w:r>
+        <w:t>-named classes</w:t>
+      </w:r>
+    </w:p>
+    <w:p>
+      <w:pPr>
+        <w:pStyle w:val="ListParagraph"/>
+        <w:numPr>
+          <w:ilvl w:val="2"/>
+          <w:numId w:val="2"/>
+        </w:numPr>
+      </w:pPr>
+      <w:r>
+        <w:t xml:space="preserve">Web page to display its name, </w:t>
+      </w:r>
+      <w:proofErr w:type="spellStart"/>
+      <w:proofErr w:type="gramStart"/>
+      <w:r>
+        <w:t>latin</w:t>
+      </w:r>
+      <w:proofErr w:type="spellEnd"/>
+      <w:proofErr w:type="gramEnd"/>
+      <w:r>
+        <w:t xml:space="preserve"> name, wiki page, nutrition info, estimated retail price</w:t>
       </w:r>
       <w:r>
         <w:t>, etc.</w:t>
@@ -326,7 +354,31 @@
         </w:numPr>
       </w:pPr>
       <w:r>
-        <w:t>Filled up by store-chain prices (Auchan, Tesco, Spar, Match, CBA, Cora, Coop, Aldi, Lidl, etc.)</w:t>
+        <w:t>Filled up by store-chain prices (</w:t>
+      </w:r>
+      <w:proofErr w:type="spellStart"/>
+      <w:r>
+        <w:t>Auchan</w:t>
+      </w:r>
+      <w:proofErr w:type="spellEnd"/>
+      <w:r>
+        <w:t xml:space="preserve">, Tesco, Spar, Match, CBA, Cora, Coop, </w:t>
+      </w:r>
+      <w:proofErr w:type="spellStart"/>
+      <w:r>
+        <w:t>Aldi</w:t>
+      </w:r>
+      <w:proofErr w:type="spellEnd"/>
+      <w:r>
+        <w:t xml:space="preserve">, </w:t>
+      </w:r>
+      <w:proofErr w:type="spellStart"/>
+      <w:r>
+        <w:t>Lidl</w:t>
+      </w:r>
+      <w:proofErr w:type="spellEnd"/>
+      <w:r>
+        <w:t>, etc.)</w:t>
       </w:r>
     </w:p>
     <w:p>
@@ -577,12 +629,14 @@
           <w:numId w:val="2"/>
         </w:numPr>
       </w:pPr>
+      <w:proofErr w:type="spellStart"/>
       <w:r>
         <w:t>Inline</w:t>
       </w:r>
       <w:r>
         <w:t>ByDefault</w:t>
       </w:r>
+      <w:proofErr w:type="spellEnd"/>
       <w:r>
         <w:t xml:space="preserve"> attribute</w:t>
       </w:r>
@@ -746,7 +800,19 @@
         <w:t xml:space="preserve"> to check if a reci</w:t>
       </w:r>
       <w:r>
-        <w:t>pe fits the diet (low-carb, pal</w:t>
+        <w:t>pe fits the diet (low-</w:t>
+      </w:r>
+      <w:proofErr w:type="spellStart"/>
+      <w:r>
+        <w:t>carb</w:t>
+      </w:r>
+      <w:proofErr w:type="spellEnd"/>
+      <w:r>
+        <w:t xml:space="preserve">, </w:t>
+      </w:r>
+      <w:proofErr w:type="spellStart"/>
+      <w:r>
+        <w:t>pal</w:t>
       </w:r>
       <w:r>
         <w:t>e</w:t>
@@ -754,6 +820,7 @@
       <w:r>
         <w:t>o</w:t>
       </w:r>
+      <w:proofErr w:type="spellEnd"/>
       <w:r>
         <w:t>, vegan, etc.)</w:t>
       </w:r>
@@ -1184,20 +1251,33 @@
         </w:numPr>
       </w:pPr>
       <w:r>
-        <w:t>Use OpenID for authentication</w:t>
-      </w:r>
-    </w:p>
-    <w:p>
-      <w:pPr>
-        <w:pStyle w:val="ListParagraph"/>
-        <w:numPr>
-          <w:ilvl w:val="1"/>
-          <w:numId w:val="2"/>
-        </w:numPr>
-      </w:pPr>
-      <w:r>
-        <w:t>Make donation possible with BitCoin</w:t>
-      </w:r>
+        <w:t xml:space="preserve">Use </w:t>
+      </w:r>
+      <w:proofErr w:type="spellStart"/>
+      <w:r>
+        <w:t>OpenID</w:t>
+      </w:r>
+      <w:proofErr w:type="spellEnd"/>
+      <w:r>
+        <w:t xml:space="preserve"> for authentication</w:t>
+      </w:r>
+    </w:p>
+    <w:p>
+      <w:pPr>
+        <w:pStyle w:val="ListParagraph"/>
+        <w:numPr>
+          <w:ilvl w:val="1"/>
+          <w:numId w:val="2"/>
+        </w:numPr>
+      </w:pPr>
+      <w:r>
+        <w:t xml:space="preserve">Make donation possible with </w:t>
+      </w:r>
+      <w:proofErr w:type="spellStart"/>
+      <w:r>
+        <w:t>BitCoin</w:t>
+      </w:r>
+      <w:proofErr w:type="spellEnd"/>
     </w:p>
     <w:p>
       <w:pPr>
@@ -1283,7 +1363,23 @@
         </w:numPr>
       </w:pPr>
       <w:r>
-        <w:t>Use default profile settings using information from Google+, Facebook, OpenID profiles</w:t>
+        <w:t xml:space="preserve">Use default profile settings using information from Google+, </w:t>
+      </w:r>
+      <w:proofErr w:type="spellStart"/>
+      <w:r>
+        <w:t>Facebook</w:t>
+      </w:r>
+      <w:proofErr w:type="spellEnd"/>
+      <w:r>
+        <w:t xml:space="preserve">, </w:t>
+      </w:r>
+      <w:proofErr w:type="spellStart"/>
+      <w:r>
+        <w:t>OpenID</w:t>
+      </w:r>
+      <w:proofErr w:type="spellEnd"/>
+      <w:r>
+        <w:t xml:space="preserve"> profiles</w:t>
       </w:r>
     </w:p>
     <w:p>
@@ -1379,7 +1475,15 @@
         <w:t>.</w:t>
       </w:r>
       <w:r>
-        <w:t xml:space="preserve"> move to vegetarian/paleo/low-card diet, decrease trans.fat intake, lower weight/BMI, etc.)</w:t>
+        <w:t xml:space="preserve"> move to vegetarian/</w:t>
+      </w:r>
+      <w:proofErr w:type="spellStart"/>
+      <w:r>
+        <w:t>paleo</w:t>
+      </w:r>
+      <w:proofErr w:type="spellEnd"/>
+      <w:r>
+        <w:t>/low-card diet, decrease trans.fat intake, lower weight/BMI, etc.)</w:t>
       </w:r>
       <w:r>
         <w:t xml:space="preserve"> and monitor their progress</w:t>
@@ -1550,7 +1654,15 @@
         </w:numPr>
       </w:pPr>
       <w:r>
-        <w:t>Set the level of skill as beginner,average,master and change the preparation times according to it</w:t>
+        <w:t xml:space="preserve">Set the level of skill as </w:t>
+      </w:r>
+      <w:proofErr w:type="spellStart"/>
+      <w:r>
+        <w:t>beginner,average,master</w:t>
+      </w:r>
+      <w:proofErr w:type="spellEnd"/>
+      <w:r>
+        <w:t xml:space="preserve"> and change the preparation times according to it</w:t>
       </w:r>
     </w:p>
     <w:p>
@@ -1667,19 +1779,43 @@
         </w:numPr>
       </w:pPr>
       <w:r>
-        <w:t>Unique recipe name: replace spaces,language spec. characters, numbers</w:t>
-      </w:r>
-    </w:p>
-    <w:p>
-      <w:pPr>
-        <w:pStyle w:val="ListParagraph"/>
-        <w:numPr>
-          <w:ilvl w:val="1"/>
-          <w:numId w:val="2"/>
-        </w:numPr>
-      </w:pPr>
-      <w:r>
-        <w:t>&lt;root&gt;/eng/recipe/&lt;unique recipe name&gt; or &lt;root&gt;/hun/recept/&lt;unique recipe name&gt;</w:t>
+        <w:t xml:space="preserve">Unique recipe name: replace </w:t>
+      </w:r>
+      <w:proofErr w:type="spellStart"/>
+      <w:r>
+        <w:t>spaces,language</w:t>
+      </w:r>
+      <w:proofErr w:type="spellEnd"/>
+      <w:r>
+        <w:t xml:space="preserve"> spec. characters, numbers</w:t>
+      </w:r>
+    </w:p>
+    <w:p>
+      <w:pPr>
+        <w:pStyle w:val="ListParagraph"/>
+        <w:numPr>
+          <w:ilvl w:val="1"/>
+          <w:numId w:val="2"/>
+        </w:numPr>
+      </w:pPr>
+      <w:r>
+        <w:t>&lt;root&gt;/eng/recipe/&lt;unique recipe name&gt; or &lt;root&gt;/</w:t>
+      </w:r>
+      <w:proofErr w:type="spellStart"/>
+      <w:r>
+        <w:t>hun</w:t>
+      </w:r>
+      <w:proofErr w:type="spellEnd"/>
+      <w:r>
+        <w:t>/</w:t>
+      </w:r>
+      <w:proofErr w:type="spellStart"/>
+      <w:r>
+        <w:t>recept</w:t>
+      </w:r>
+      <w:proofErr w:type="spellEnd"/>
+      <w:r>
+        <w:t>/&lt;unique recipe name&gt;</w:t>
       </w:r>
     </w:p>
     <w:p>
@@ -1799,7 +1935,15 @@
         </w:numPr>
       </w:pPr>
       <w:r>
-        <w:t>&lt;root&gt;/eng/menu/&lt;menu id number&gt; or &lt;root&gt;/hun/menu/&lt;menu id number&gt;</w:t>
+        <w:t>&lt;root&gt;/eng/menu/&lt;menu id number&gt; or &lt;root&gt;/</w:t>
+      </w:r>
+      <w:proofErr w:type="spellStart"/>
+      <w:r>
+        <w:t>hun</w:t>
+      </w:r>
+      <w:proofErr w:type="spellEnd"/>
+      <w:r>
+        <w:t>/menu/&lt;menu id number&gt;</w:t>
       </w:r>
     </w:p>
     <w:p>
@@ -1850,9 +1994,11 @@
           <w:numId w:val="2"/>
         </w:numPr>
       </w:pPr>
+      <w:proofErr w:type="spellStart"/>
       <w:r>
         <w:t>HostForLife</w:t>
       </w:r>
+      <w:proofErr w:type="spellEnd"/>
       <w:r>
         <w:tab/>
         <w:t>$113/year</w:t>
@@ -1946,7 +2092,15 @@
         </w:numPr>
       </w:pPr>
       <w:r>
-        <w:t>Apply for Mr. Kupido “premium pack”, to have specially designed plates, glasses, tablecloth</w:t>
+        <w:t xml:space="preserve">Apply for Mr. </w:t>
+      </w:r>
+      <w:proofErr w:type="spellStart"/>
+      <w:r>
+        <w:t>Kupido</w:t>
+      </w:r>
+      <w:proofErr w:type="spellEnd"/>
+      <w:r>
+        <w:t xml:space="preserve"> “premium pack”, to have specially designed plates, glasses, tablecloth</w:t>
       </w:r>
       <w:r>
         <w:t>, apron</w:t>
@@ -1985,7 +2139,15 @@
         </w:numPr>
       </w:pPr>
       <w:r>
-        <w:t>Order Mr. Kupido food containers</w:t>
+        <w:t xml:space="preserve">Order Mr. </w:t>
+      </w:r>
+      <w:proofErr w:type="spellStart"/>
+      <w:r>
+        <w:t>Kupido</w:t>
+      </w:r>
+      <w:proofErr w:type="spellEnd"/>
+      <w:r>
+        <w:t xml:space="preserve"> food containers</w:t>
       </w:r>
       <w:r>
         <w:t xml:space="preserve"> with 2-digit numbered top and bottom</w:t>
@@ -2035,20 +2197,30 @@
           <w:numId w:val="2"/>
         </w:numPr>
       </w:pPr>
+      <w:proofErr w:type="spellStart"/>
       <w:r>
         <w:t>WebAPI</w:t>
       </w:r>
-    </w:p>
-    <w:p>
-      <w:pPr>
-        <w:pStyle w:val="ListParagraph"/>
-        <w:numPr>
-          <w:ilvl w:val="1"/>
-          <w:numId w:val="2"/>
-        </w:numPr>
-      </w:pPr>
-      <w:r>
-        <w:t>Access WebAPI by using application key/auth code combination</w:t>
+      <w:proofErr w:type="spellEnd"/>
+    </w:p>
+    <w:p>
+      <w:pPr>
+        <w:pStyle w:val="ListParagraph"/>
+        <w:numPr>
+          <w:ilvl w:val="1"/>
+          <w:numId w:val="2"/>
+        </w:numPr>
+      </w:pPr>
+      <w:r>
+        <w:t xml:space="preserve">Access </w:t>
+      </w:r>
+      <w:proofErr w:type="spellStart"/>
+      <w:r>
+        <w:t>WebAPI</w:t>
+      </w:r>
+      <w:proofErr w:type="spellEnd"/>
+      <w:r>
+        <w:t xml:space="preserve"> by using application key/auth code combination</w:t>
       </w:r>
     </w:p>
     <w:p>
@@ -2319,7 +2491,15 @@
         </w:numPr>
       </w:pPr>
       <w:r>
-        <w:t>Fonts to use: Tangerine (type: regular, bold; size: 44,26) and Cardo (type: regular; size: 22,14)</w:t>
+        <w:t xml:space="preserve">Fonts to use: Tangerine (type: regular, bold; size: 44,26) and </w:t>
+      </w:r>
+      <w:proofErr w:type="spellStart"/>
+      <w:r>
+        <w:t>Cardo</w:t>
+      </w:r>
+      <w:proofErr w:type="spellEnd"/>
+      <w:r>
+        <w:t xml:space="preserve"> (type: regular; size: 22,14)</w:t>
       </w:r>
     </w:p>
     <w:p>
@@ -2335,6 +2515,199 @@
       </w:r>
     </w:p>
     <w:p>
+      <w:pPr>
+        <w:rPr>
+          <w:lang w:val="hu-HU"/>
+        </w:rPr>
+      </w:pPr>
+      <w:r>
+        <w:t>M</w:t>
+      </w:r>
+      <w:proofErr w:type="spellStart"/>
+      <w:r>
+        <w:rPr>
+          <w:lang w:val="hu-HU"/>
+        </w:rPr>
+        <w:t>ódosítási</w:t>
+      </w:r>
+      <w:proofErr w:type="spellEnd"/>
+      <w:r>
+        <w:rPr>
+          <w:lang w:val="hu-HU"/>
+        </w:rPr>
+        <w:t xml:space="preserve"> javaslat recepthez: „</w:t>
+      </w:r>
+      <w:proofErr w:type="spellStart"/>
+      <w:r>
+        <w:rPr>
+          <w:lang w:val="hu-HU"/>
+        </w:rPr>
+        <w:t>xxg</w:t>
+      </w:r>
+      <w:proofErr w:type="spellEnd"/>
+      <w:r>
+        <w:rPr>
+          <w:lang w:val="hu-HU"/>
+        </w:rPr>
+        <w:t xml:space="preserve"> </w:t>
+      </w:r>
+      <w:proofErr w:type="spellStart"/>
+      <w:r>
+        <w:rPr>
+          <w:lang w:val="hu-HU"/>
+        </w:rPr>
+        <w:t>xxx</w:t>
+      </w:r>
+      <w:proofErr w:type="spellEnd"/>
+      <w:r>
+        <w:rPr>
+          <w:lang w:val="hu-HU"/>
+        </w:rPr>
+        <w:t>” helyett „</w:t>
+      </w:r>
+      <w:proofErr w:type="spellStart"/>
+      <w:r>
+        <w:rPr>
+          <w:lang w:val="hu-HU"/>
+        </w:rPr>
+        <w:t>zzg</w:t>
+      </w:r>
+      <w:proofErr w:type="spellEnd"/>
+      <w:r>
+        <w:rPr>
+          <w:lang w:val="hu-HU"/>
+        </w:rPr>
+        <w:t xml:space="preserve"> </w:t>
+      </w:r>
+      <w:proofErr w:type="spellStart"/>
+      <w:r>
+        <w:rPr>
+          <w:lang w:val="hu-HU"/>
+        </w:rPr>
+        <w:t>zzz</w:t>
+      </w:r>
+      <w:proofErr w:type="spellEnd"/>
+      <w:r>
+        <w:rPr>
+          <w:lang w:val="hu-HU"/>
+        </w:rPr>
+        <w:t>”</w:t>
+      </w:r>
+      <w:r>
+        <w:rPr>
+          <w:lang w:val="hu-HU"/>
+        </w:rPr>
+        <w:br/>
+      </w:r>
+      <w:proofErr w:type="spellStart"/>
+      <w:r>
+        <w:rPr>
+          <w:lang w:val="hu-HU"/>
+        </w:rPr>
+        <w:t>Google</w:t>
+      </w:r>
+      <w:proofErr w:type="spellEnd"/>
+      <w:r>
+        <w:rPr>
+          <w:lang w:val="hu-HU"/>
+        </w:rPr>
+        <w:t xml:space="preserve"> </w:t>
+      </w:r>
+      <w:proofErr w:type="spellStart"/>
+      <w:r>
+        <w:rPr>
+          <w:lang w:val="hu-HU"/>
+        </w:rPr>
+        <w:t>Chrome</w:t>
+      </w:r>
+      <w:proofErr w:type="spellEnd"/>
+      <w:r>
+        <w:rPr>
+          <w:lang w:val="hu-HU"/>
+        </w:rPr>
+        <w:t xml:space="preserve"> letöltés ikon</w:t>
+      </w:r>
+      <w:r>
+        <w:rPr>
+          <w:lang w:val="hu-HU"/>
+        </w:rPr>
+        <w:br/>
+      </w:r>
+      <w:proofErr w:type="spellStart"/>
+      <w:r>
+        <w:rPr>
+          <w:lang w:val="hu-HU"/>
+        </w:rPr>
+        <w:t>Ian</w:t>
+      </w:r>
+      <w:proofErr w:type="spellEnd"/>
+      <w:r>
+        <w:rPr>
+          <w:lang w:val="hu-HU"/>
+        </w:rPr>
+        <w:t xml:space="preserve"> </w:t>
+      </w:r>
+      <w:proofErr w:type="spellStart"/>
+      <w:r>
+        <w:rPr>
+          <w:lang w:val="hu-HU"/>
+        </w:rPr>
+        <w:t>Marber</w:t>
+      </w:r>
+      <w:proofErr w:type="spellEnd"/>
+      <w:r>
+        <w:rPr>
+          <w:lang w:val="hu-HU"/>
+        </w:rPr>
+        <w:t xml:space="preserve">: </w:t>
+      </w:r>
+      <w:proofErr w:type="spellStart"/>
+      <w:r>
+        <w:rPr>
+          <w:lang w:val="hu-HU"/>
+        </w:rPr>
+        <w:t>Super</w:t>
+      </w:r>
+      <w:proofErr w:type="spellEnd"/>
+      <w:r>
+        <w:rPr>
+          <w:lang w:val="hu-HU"/>
+        </w:rPr>
+        <w:t xml:space="preserve"> </w:t>
+      </w:r>
+      <w:proofErr w:type="spellStart"/>
+      <w:r>
+        <w:rPr>
+          <w:lang w:val="hu-HU"/>
+        </w:rPr>
+        <w:t>eating</w:t>
+      </w:r>
+      <w:proofErr w:type="spellEnd"/>
+      <w:r>
+        <w:rPr>
+          <w:lang w:val="hu-HU"/>
+        </w:rPr>
+        <w:t xml:space="preserve"> alapján: </w:t>
+      </w:r>
+      <w:proofErr w:type="spellStart"/>
+      <w:r>
+        <w:rPr>
+          <w:lang w:val="hu-HU"/>
+        </w:rPr>
+        <w:t>nutrition</w:t>
+      </w:r>
+      <w:proofErr w:type="spellEnd"/>
+      <w:r>
+        <w:rPr>
+          <w:lang w:val="hu-HU"/>
+        </w:rPr>
+        <w:t xml:space="preserve"> barát-ellenség lista, példákkal, előfordulási mennyiség példák</w:t>
+      </w:r>
+    </w:p>
+    <w:p>
+      <w:pPr>
+        <w:jc w:val="both"/>
+      </w:pPr>
       <w:r>
         <w:br w:type="page"/>
       </w:r>
@@ -2352,14 +2725,28 @@
           <w:color w:val="7F7F7F" w:themeColor="text1" w:themeTint="80"/>
         </w:rPr>
         <w:br/>
-        <w:t>2012.06.26. 18:30-22:00, 3.5 hours, Attila, landing page refinements</w:t>
+        <w:t xml:space="preserve">2012.06.26. </w:t>
+      </w:r>
+      <w:proofErr w:type="gramStart"/>
+      <w:r>
+        <w:rPr>
+          <w:color w:val="7F7F7F" w:themeColor="text1" w:themeTint="80"/>
+        </w:rPr>
+        <w:t>18:30-22:00, 3.5 hours, Attila, landing page refinements</w:t>
       </w:r>
       <w:r>
         <w:rPr>
           <w:color w:val="7F7F7F" w:themeColor="text1" w:themeTint="80"/>
         </w:rPr>
         <w:br/>
-        <w:t>2012.06.27. 19:00-22:00, 3 hours, Attila, same as before</w:t>
+        <w:t>2012.06.27.</w:t>
+      </w:r>
+      <w:proofErr w:type="gramEnd"/>
+      <w:r>
+        <w:rPr>
+          <w:color w:val="7F7F7F" w:themeColor="text1" w:themeTint="80"/>
+        </w:rPr>
+        <w:t xml:space="preserve"> 19:00-22:00, 3 hours, Attila, same as before</w:t>
       </w:r>
       <w:r>
         <w:rPr>
@@ -2381,36 +2768,94 @@
       </w:r>
       <w:r>
         <w:br/>
-        <w:t>2012.07.02. 18:30-21:30, 3 hours, Atttila (v12)</w:t>
+        <w:t xml:space="preserve">2012.07.02. </w:t>
+      </w:r>
+      <w:proofErr w:type="gramStart"/>
+      <w:r>
+        <w:t xml:space="preserve">18:30-21:30, 3 hours, </w:t>
+      </w:r>
+      <w:proofErr w:type="spellStart"/>
+      <w:r>
+        <w:t>Atttila</w:t>
+      </w:r>
+      <w:proofErr w:type="spellEnd"/>
+      <w:r>
+        <w:t xml:space="preserve"> (v12)</w:t>
       </w:r>
       <w:r>
         <w:br/>
       </w:r>
       <w:r>
-        <w:t>2012.07.03. 18:30-22:00, 3.5 hours</w:t>
+        <w:t>2012.07.03.</w:t>
+      </w:r>
+      <w:proofErr w:type="gramEnd"/>
+      <w:r>
+        <w:t xml:space="preserve"> </w:t>
+      </w:r>
+      <w:proofErr w:type="gramStart"/>
+      <w:r>
+        <w:t>18:30-22:00, 3.5 hours</w:t>
       </w:r>
       <w:r>
         <w:br/>
-        <w:t>2012.07.04. 19:00-20:30, 1.5 hours</w:t>
+        <w:t>2012.07.04.</w:t>
+      </w:r>
+      <w:proofErr w:type="gramEnd"/>
+      <w:r>
+        <w:t xml:space="preserve"> </w:t>
+      </w:r>
+      <w:proofErr w:type="gramStart"/>
+      <w:r>
+        <w:t>19:00-20:30, 1.5 hours</w:t>
       </w:r>
       <w:r>
         <w:br/>
-        <w:t>2012.07.08. 18:30-21:00, 2.5 hours</w:t>
+        <w:t>2012.07.08.</w:t>
+      </w:r>
+      <w:proofErr w:type="gramEnd"/>
+      <w:r>
+        <w:t xml:space="preserve"> </w:t>
+      </w:r>
+      <w:proofErr w:type="gramStart"/>
+      <w:r>
+        <w:t>18:30-21:00, 2.5 hours</w:t>
       </w:r>
       <w:r>
         <w:br/>
-        <w:t>2012.07.24. 18:30-21:30, 3 hours</w:t>
+        <w:t>2012.07.24.</w:t>
+      </w:r>
+      <w:proofErr w:type="gramEnd"/>
+      <w:r>
+        <w:t xml:space="preserve"> 18:30-21:30, 3 hours</w:t>
       </w:r>
       <w:r>
         <w:br/>
-        <w:t>2012.08.05.-</w:t>
-      </w:r>
+        <w:t>2012.08.05</w:t>
+      </w:r>
+      <w:proofErr w:type="gramStart"/>
+      <w:r>
+        <w:t>.-</w:t>
+      </w:r>
+      <w:proofErr w:type="gramEnd"/>
       <w:r>
         <w:t xml:space="preserve"> </w:t>
       </w:r>
       <w:r>
-        <w:t>2012.08.07. Mr. Kupido maraton</w:t>
-      </w:r>
+        <w:t xml:space="preserve">2012.08.07. Mr. </w:t>
+      </w:r>
+      <w:proofErr w:type="spellStart"/>
+      <w:r>
+        <w:t>Kupido</w:t>
+      </w:r>
+      <w:proofErr w:type="spellEnd"/>
+      <w:r>
+        <w:t xml:space="preserve"> </w:t>
+      </w:r>
+      <w:proofErr w:type="spellStart"/>
+      <w:r>
+        <w:t>maraton</w:t>
+      </w:r>
+      <w:proofErr w:type="spellEnd"/>
     </w:p>
     <w:sectPr>
       <w:pgSz w:w="11907" w:h="16839" w:code="9"/>

</xml_diff>